<commit_message>
modifiche doc, poster, manuale e documento biblioteca
</commit_message>
<xml_diff>
--- a/doc/Scheda metadati biblioteca DTI.docx
+++ b/doc/Scheda metadati biblioteca DTI.docx
@@ -834,16 +834,19 @@
                 <w:szCs w:val="20"/>
               </w:rPr>
             </w:pPr>
-            <w:r>
+          </w:p>
+          <w:p>
+            <w:pPr>
+              <w:pStyle w:val="NormaleWeb"/>
+              <w:spacing w:before="0" w:beforeAutospacing="0" w:after="0" w:afterAutospacing="0"/>
+              <w:jc w:val="both"/>
               <w:rPr>
                 <w:rFonts w:ascii="Arial" w:hAnsi="Arial" w:cs="Arial"/>
                 <w:color w:val="101316"/>
                 <w:sz w:val="20"/>
                 <w:szCs w:val="20"/>
               </w:rPr>
-              <w:t xml:space="preserve">Lo scopo di questo progetto di semestre è quello di sviluppare un programma in </w:t>
-            </w:r>
-            <w:proofErr w:type="spellStart"/>
+            </w:pPr>
             <w:r>
               <w:rPr>
                 <w:rFonts w:ascii="Arial" w:hAnsi="Arial" w:cs="Arial"/>
@@ -851,9 +854,8 @@
                 <w:sz w:val="20"/>
                 <w:szCs w:val="20"/>
               </w:rPr>
-              <w:t>Javascript</w:t>
-            </w:r>
-            <w:proofErr w:type="spellEnd"/>
+              <w:t>Lo scopo di questo progetto di semestre è quello di sviluppare un programma in Java</w:t>
+            </w:r>
             <w:r>
               <w:rPr>
                 <w:rFonts w:ascii="Arial" w:hAnsi="Arial" w:cs="Arial"/>
@@ -861,7 +863,52 @@
                 <w:sz w:val="20"/>
                 <w:szCs w:val="20"/>
               </w:rPr>
-              <w:t xml:space="preserve"> (utilizzabile dunque via web da tutti i browser commerciali) per disegnare mappe mentali attraverso funzioni da noi messe a disposizione attraverso l’utilizzo della libreria “mxGraph.js” e “FileSaver.js”.</w:t>
+              <w:t>S</w:t>
+            </w:r>
+            <w:r>
+              <w:rPr>
+                <w:rFonts w:ascii="Arial" w:hAnsi="Arial" w:cs="Arial"/>
+                <w:color w:val="101316"/>
+                <w:sz w:val="20"/>
+                <w:szCs w:val="20"/>
+              </w:rPr>
+              <w:t xml:space="preserve">cript (utilizzabile dunque via web da tutti i browser commerciali) per disegnare mappe mentali </w:t>
+            </w:r>
+            <w:r>
+              <w:rPr>
+                <w:rFonts w:ascii="Arial" w:hAnsi="Arial" w:cs="Arial"/>
+                <w:color w:val="101316"/>
+                <w:sz w:val="20"/>
+                <w:szCs w:val="20"/>
+              </w:rPr>
+              <w:t>tramite</w:t>
+            </w:r>
+            <w:r>
+              <w:rPr>
+                <w:rFonts w:ascii="Arial" w:hAnsi="Arial" w:cs="Arial"/>
+                <w:color w:val="101316"/>
+                <w:sz w:val="20"/>
+                <w:szCs w:val="20"/>
+              </w:rPr>
+              <w:t xml:space="preserve"> funzioni da noi messe a disposizione </w:t>
+            </w:r>
+            <w:r>
+              <w:rPr>
+                <w:rFonts w:ascii="Arial" w:hAnsi="Arial" w:cs="Arial"/>
+                <w:color w:val="101316"/>
+                <w:sz w:val="20"/>
+                <w:szCs w:val="20"/>
+              </w:rPr>
+              <w:t xml:space="preserve">principalmente </w:t>
+            </w:r>
+            <w:r>
+              <w:rPr>
+                <w:rFonts w:ascii="Arial" w:hAnsi="Arial" w:cs="Arial"/>
+                <w:color w:val="101316"/>
+                <w:sz w:val="20"/>
+                <w:szCs w:val="20"/>
+              </w:rPr>
+              <w:t>attraverso l’utilizzo della libreria “mxGraph.js” e “FileSaver.js”.</w:t>
             </w:r>
           </w:p>
           <w:p>
@@ -918,6 +965,19 @@
               </w:rPr>
               <w:t>.</w:t>
             </w:r>
+          </w:p>
+          <w:p>
+            <w:pPr>
+              <w:pStyle w:val="NormaleWeb"/>
+              <w:spacing w:before="0" w:beforeAutospacing="0" w:after="0" w:afterAutospacing="0"/>
+              <w:jc w:val="both"/>
+              <w:rPr>
+                <w:rFonts w:ascii="Arial" w:hAnsi="Arial" w:cs="Arial"/>
+                <w:color w:val="101316"/>
+                <w:sz w:val="20"/>
+                <w:szCs w:val="20"/>
+              </w:rPr>
+            </w:pPr>
           </w:p>
         </w:tc>
       </w:tr>
@@ -983,29 +1043,10 @@
                 <w:sz w:val="20"/>
                 <w:szCs w:val="20"/>
               </w:rPr>
-              <w:t>Mindmap, in Italian “mappa mentale”, is a diagram used to visually organize information. It is organized in a hierarchical manner and, with the use of connectors, the relationships between the individual components are displayed, so as to facilitate the management of large projects for the user. Information is often keywords, concepts, images or sketches that allow the user to associate words with images.</w:t>
-            </w:r>
-          </w:p>
-          <w:p>
-            <w:pPr>
-              <w:pStyle w:val="SUPSITitolazione18"/>
-              <w:jc w:val="both"/>
-              <w:rPr>
-                <w:rFonts w:ascii="Arial" w:hAnsi="Arial" w:cs="Arial"/>
-                <w:b w:val="0"/>
-                <w:sz w:val="20"/>
-                <w:szCs w:val="20"/>
-              </w:rPr>
-            </w:pPr>
-            <w:r>
-              <w:rPr>
-                <w:rFonts w:ascii="Arial" w:hAnsi="Arial" w:cs="Arial"/>
-                <w:b w:val="0"/>
-                <w:sz w:val="20"/>
-                <w:szCs w:val="20"/>
-              </w:rPr>
-              <w:t>The purpose of this semester project is to develop a Javascript program (which can therefore be used on the web by all commercial browsers) to draw mind maps through functions we have made available through the use of the "mxGraph.js" and " FileSaver.js ".</w:t>
-            </w:r>
+              <w:t>Mindmap, in Italian "Mind Map", is a diagram used to visually organize information. It is organized in a hierarchical manner and, with the use of connectors, the relationships between the individual components are displayed, so as to facilitate the management of large projects for the user. Information is often keywords, concepts, images or sketches that allow the user to associate words with images.</w:t>
+            </w:r>
+            <w:bookmarkStart w:id="0" w:name="_GoBack"/>
+            <w:bookmarkEnd w:id="0"/>
           </w:p>
           <w:p>
             <w:pPr>
@@ -1037,8 +1078,61 @@
                 <w:sz w:val="20"/>
                 <w:szCs w:val="20"/>
               </w:rPr>
+              <w:t xml:space="preserve">The purpose of this semester project is to develop a JavaScript program (which can </w:t>
+            </w:r>
+            <w:r>
+              <w:rPr>
+                <w:rFonts w:ascii="Arial" w:hAnsi="Arial" w:cs="Arial"/>
+                <w:b w:val="0"/>
+                <w:sz w:val="20"/>
+                <w:szCs w:val="20"/>
+              </w:rPr>
+              <w:lastRenderedPageBreak/>
+              <w:t>therefore be used on the web by all commercial browsers) to draw mental maps using functions we have made available through the use of the "mxGraph.js" and " FileSaver.js ".</w:t>
+            </w:r>
+          </w:p>
+          <w:p>
+            <w:pPr>
+              <w:pStyle w:val="SUPSITitolazione18"/>
+              <w:jc w:val="both"/>
+              <w:rPr>
+                <w:rFonts w:ascii="Arial" w:hAnsi="Arial" w:cs="Arial"/>
+                <w:b w:val="0"/>
+                <w:sz w:val="20"/>
+                <w:szCs w:val="20"/>
+              </w:rPr>
+            </w:pPr>
+          </w:p>
+          <w:p>
+            <w:pPr>
+              <w:pStyle w:val="SUPSITitolazione18"/>
+              <w:jc w:val="both"/>
+              <w:rPr>
+                <w:rFonts w:ascii="Arial" w:hAnsi="Arial" w:cs="Arial"/>
+                <w:b w:val="0"/>
+              </w:rPr>
+            </w:pPr>
+            <w:r>
+              <w:rPr>
+                <w:rFonts w:ascii="Arial" w:hAnsi="Arial" w:cs="Arial"/>
+                <w:b w:val="0"/>
+                <w:sz w:val="20"/>
+                <w:szCs w:val="20"/>
+              </w:rPr>
               <w:t>This document provides a detailed and architectural explanation to make the user understand how our application was designed and developed. The required result was fully achieved with the addition of additional features that made it possible to make the final product responsive and functional, so as to allow the user a better experience within the mindmap design.</w:t>
             </w:r>
+          </w:p>
+          <w:p>
+            <w:pPr>
+              <w:pStyle w:val="SUPSITitolazione18"/>
+              <w:jc w:val="both"/>
+              <w:rPr>
+                <w:rFonts w:ascii="Arial" w:hAnsi="Arial" w:cs="Arial"/>
+                <w:b w:val="0"/>
+                <w:sz w:val="20"/>
+                <w:szCs w:val="20"/>
+              </w:rPr>
+            </w:pPr>
           </w:p>
         </w:tc>
       </w:tr>
@@ -1294,8 +1388,6 @@
             <w:r>
               <w:t>NO</w:t>
             </w:r>
-            <w:bookmarkStart w:id="0" w:name="_GoBack"/>
-            <w:bookmarkEnd w:id="0"/>
           </w:p>
         </w:tc>
       </w:tr>
@@ -5543,7 +5635,7 @@
 </file>
 
 <file path=customXml/itemProps1.xml><?xml version="1.0" encoding="utf-8"?>
-<ds:datastoreItem xmlns:ds="http://schemas.openxmlformats.org/officeDocument/2006/customXml" ds:itemID="{DB2B0FF6-9EBB-BA46-AE85-37727FE32397}">
+<ds:datastoreItem xmlns:ds="http://schemas.openxmlformats.org/officeDocument/2006/customXml" ds:itemID="{51CE707F-40ED-F44A-8F72-0F3112ABCD70}">
   <ds:schemaRefs>
     <ds:schemaRef ds:uri="http://schemas.openxmlformats.org/officeDocument/2006/bibliography"/>
   </ds:schemaRefs>

</xml_diff>